<commit_message>
fix link to R example code
</commit_message>
<xml_diff>
--- a/documents/RedCarpetDay-Bridges-Talk-TitanicHandout.docx
+++ b/documents/RedCarpetDay-Bridges-Talk-TitanicHandout.docx
@@ -73,8 +73,6 @@
           <w:szCs w:val="48"/>
         </w:rPr>
       </w:pPr>
-      <w:bookmarkStart w:id="0" w:name="_GoBack"/>
-      <w:bookmarkEnd w:id="0"/>
       <w:r>
         <w:rPr>
           <w:rFonts w:ascii="Arial" w:hAnsi="Arial" w:cs="Arial"/>
@@ -185,29 +183,7 @@
             <w:sz w:val="40"/>
             <w:szCs w:val="40"/>
           </w:rPr>
-          <w:t>maur</w:t>
-        </w:r>
-        <w:r>
-          <w:rPr>
-            <w:rStyle w:val="Hyperlink"/>
-            <w:rFonts w:ascii="Arial" w:hAnsi="Arial" w:cs="Arial"/>
-            <w:b/>
-            <w:bCs/>
-            <w:sz w:val="40"/>
-            <w:szCs w:val="40"/>
-          </w:rPr>
-          <w:t>e</w:t>
-        </w:r>
-        <w:r>
-          <w:rPr>
-            <w:rStyle w:val="Hyperlink"/>
-            <w:rFonts w:ascii="Arial" w:hAnsi="Arial" w:cs="Arial"/>
-            <w:b/>
-            <w:bCs/>
-            <w:sz w:val="40"/>
-            <w:szCs w:val="40"/>
-          </w:rPr>
-          <w:t>rkt@miamioh.edu</w:t>
+          <w:t>maurerkt@miamioh.edu</w:t>
         </w:r>
       </w:hyperlink>
     </w:p>
@@ -254,29 +230,7 @@
             <w:sz w:val="40"/>
             <w:szCs w:val="40"/>
           </w:rPr>
-          <w:t>k</w:t>
-        </w:r>
-        <w:r>
-          <w:rPr>
-            <w:rStyle w:val="Hyperlink"/>
-            <w:rFonts w:ascii="Arial" w:hAnsi="Arial" w:cs="Arial"/>
-            <w:b/>
-            <w:bCs/>
-            <w:sz w:val="40"/>
-            <w:szCs w:val="40"/>
-          </w:rPr>
-          <w:t>m</w:t>
-        </w:r>
-        <w:r>
-          <w:rPr>
-            <w:rStyle w:val="Hyperlink"/>
-            <w:rFonts w:ascii="Arial" w:hAnsi="Arial" w:cs="Arial"/>
-            <w:b/>
-            <w:bCs/>
-            <w:sz w:val="40"/>
-            <w:szCs w:val="40"/>
-          </w:rPr>
-          <w:t>aurer.github.io</w:t>
+          <w:t>kmaurer.github.io</w:t>
         </w:r>
       </w:hyperlink>
     </w:p>
@@ -906,105 +860,105 @@
                 <w:szCs w:val="24"/>
               </w:rPr>
             </w:pPr>
-            <w:bookmarkStart w:id="1" w:name="rstudio_console_output8"/>
+            <w:bookmarkStart w:id="0" w:name="rstudio_console_output8"/>
+            <w:bookmarkEnd w:id="0"/>
+            <w:r>
+              <w:rPr>
+                <w:rFonts w:ascii="Courier New" w:hAnsi="Courier New" w:cs="Courier New"/>
+                <w:sz w:val="24"/>
+                <w:szCs w:val="24"/>
+              </w:rPr>
+              <w:t xml:space="preserve">      </w:t>
+            </w:r>
+            <w:r>
+              <w:rPr>
+                <w:rFonts w:ascii="Courier New" w:hAnsi="Courier New" w:cs="Courier New"/>
+                <w:b/>
+                <w:bCs/>
+                <w:sz w:val="24"/>
+                <w:szCs w:val="24"/>
+                <w:u w:val="single"/>
+              </w:rPr>
+              <w:t>Class</w:t>
+            </w:r>
+            <w:r>
+              <w:rPr>
+                <w:rFonts w:ascii="Courier New" w:hAnsi="Courier New" w:cs="Courier New"/>
+                <w:sz w:val="24"/>
+                <w:szCs w:val="24"/>
+              </w:rPr>
+              <w:t xml:space="preserve">            </w:t>
+            </w:r>
+            <w:r>
+              <w:rPr>
+                <w:rFonts w:ascii="Courier New" w:hAnsi="Courier New" w:cs="Courier New"/>
+                <w:b/>
+                <w:bCs/>
+                <w:sz w:val="24"/>
+                <w:szCs w:val="24"/>
+                <w:u w:val="single"/>
+              </w:rPr>
+              <w:t>Age</w:t>
+            </w:r>
+            <w:r>
+              <w:rPr>
+                <w:rFonts w:ascii="Courier New" w:hAnsi="Courier New" w:cs="Courier New"/>
+                <w:sz w:val="24"/>
+                <w:szCs w:val="24"/>
+              </w:rPr>
+              <w:t xml:space="preserve">           </w:t>
+            </w:r>
+            <w:r>
+              <w:rPr>
+                <w:rFonts w:ascii="Courier New" w:hAnsi="Courier New" w:cs="Courier New"/>
+                <w:b/>
+                <w:bCs/>
+                <w:sz w:val="24"/>
+                <w:szCs w:val="24"/>
+                <w:u w:val="single"/>
+              </w:rPr>
+              <w:t>Gender</w:t>
+            </w:r>
+            <w:r>
+              <w:rPr>
+                <w:rFonts w:ascii="Courier New" w:hAnsi="Courier New" w:cs="Courier New"/>
+                <w:sz w:val="24"/>
+                <w:szCs w:val="24"/>
+              </w:rPr>
+              <w:t xml:space="preserve">         </w:t>
+            </w:r>
+            <w:r>
+              <w:rPr>
+                <w:rFonts w:ascii="Courier New" w:hAnsi="Courier New" w:cs="Courier New"/>
+                <w:b/>
+                <w:bCs/>
+                <w:sz w:val="24"/>
+                <w:szCs w:val="24"/>
+                <w:u w:val="single"/>
+              </w:rPr>
+              <w:t>Survived</w:t>
+            </w:r>
+            <w:r>
+              <w:rPr>
+                <w:rFonts w:ascii="Courier New" w:hAnsi="Courier New" w:cs="Courier New"/>
+                <w:sz w:val="24"/>
+                <w:szCs w:val="24"/>
+              </w:rPr>
+              <w:t xml:space="preserve">  </w:t>
+            </w:r>
+          </w:p>
+          <w:p>
+            <w:pPr>
+              <w:pStyle w:val="PreformattedText"/>
+              <w:rPr>
+                <w:rFonts w:ascii="Courier New" w:hAnsi="Courier New" w:cs="Courier New"/>
+                <w:color w:val="000000"/>
+                <w:sz w:val="24"/>
+                <w:szCs w:val="24"/>
+              </w:rPr>
+            </w:pPr>
+            <w:bookmarkStart w:id="1" w:name="rstudio_console_output2"/>
             <w:bookmarkEnd w:id="1"/>
-            <w:r>
-              <w:rPr>
-                <w:rFonts w:ascii="Courier New" w:hAnsi="Courier New" w:cs="Courier New"/>
-                <w:sz w:val="24"/>
-                <w:szCs w:val="24"/>
-              </w:rPr>
-              <w:t xml:space="preserve">      </w:t>
-            </w:r>
-            <w:r>
-              <w:rPr>
-                <w:rFonts w:ascii="Courier New" w:hAnsi="Courier New" w:cs="Courier New"/>
-                <w:b/>
-                <w:bCs/>
-                <w:sz w:val="24"/>
-                <w:szCs w:val="24"/>
-                <w:u w:val="single"/>
-              </w:rPr>
-              <w:t>Class</w:t>
-            </w:r>
-            <w:r>
-              <w:rPr>
-                <w:rFonts w:ascii="Courier New" w:hAnsi="Courier New" w:cs="Courier New"/>
-                <w:sz w:val="24"/>
-                <w:szCs w:val="24"/>
-              </w:rPr>
-              <w:t xml:space="preserve">            </w:t>
-            </w:r>
-            <w:r>
-              <w:rPr>
-                <w:rFonts w:ascii="Courier New" w:hAnsi="Courier New" w:cs="Courier New"/>
-                <w:b/>
-                <w:bCs/>
-                <w:sz w:val="24"/>
-                <w:szCs w:val="24"/>
-                <w:u w:val="single"/>
-              </w:rPr>
-              <w:t>Age</w:t>
-            </w:r>
-            <w:r>
-              <w:rPr>
-                <w:rFonts w:ascii="Courier New" w:hAnsi="Courier New" w:cs="Courier New"/>
-                <w:sz w:val="24"/>
-                <w:szCs w:val="24"/>
-              </w:rPr>
-              <w:t xml:space="preserve">           </w:t>
-            </w:r>
-            <w:r>
-              <w:rPr>
-                <w:rFonts w:ascii="Courier New" w:hAnsi="Courier New" w:cs="Courier New"/>
-                <w:b/>
-                <w:bCs/>
-                <w:sz w:val="24"/>
-                <w:szCs w:val="24"/>
-                <w:u w:val="single"/>
-              </w:rPr>
-              <w:t>Gender</w:t>
-            </w:r>
-            <w:r>
-              <w:rPr>
-                <w:rFonts w:ascii="Courier New" w:hAnsi="Courier New" w:cs="Courier New"/>
-                <w:sz w:val="24"/>
-                <w:szCs w:val="24"/>
-              </w:rPr>
-              <w:t xml:space="preserve">         </w:t>
-            </w:r>
-            <w:r>
-              <w:rPr>
-                <w:rFonts w:ascii="Courier New" w:hAnsi="Courier New" w:cs="Courier New"/>
-                <w:b/>
-                <w:bCs/>
-                <w:sz w:val="24"/>
-                <w:szCs w:val="24"/>
-                <w:u w:val="single"/>
-              </w:rPr>
-              <w:t>Survived</w:t>
-            </w:r>
-            <w:r>
-              <w:rPr>
-                <w:rFonts w:ascii="Courier New" w:hAnsi="Courier New" w:cs="Courier New"/>
-                <w:sz w:val="24"/>
-                <w:szCs w:val="24"/>
-              </w:rPr>
-              <w:t xml:space="preserve">  </w:t>
-            </w:r>
-          </w:p>
-          <w:p>
-            <w:pPr>
-              <w:pStyle w:val="PreformattedText"/>
-              <w:rPr>
-                <w:rFonts w:ascii="Courier New" w:hAnsi="Courier New" w:cs="Courier New"/>
-                <w:color w:val="000000"/>
-                <w:sz w:val="24"/>
-                <w:szCs w:val="24"/>
-              </w:rPr>
-            </w:pPr>
-            <w:bookmarkStart w:id="2" w:name="rstudio_console_output2"/>
-            <w:bookmarkEnd w:id="2"/>
             <w:r>
               <w:rPr>
                 <w:rFonts w:ascii="Courier New" w:hAnsi="Courier New" w:cs="Courier New"/>
@@ -1308,40 +1262,40 @@
                 <w:szCs w:val="22"/>
               </w:rPr>
             </w:pPr>
-            <w:bookmarkStart w:id="3" w:name="rstudio_console_output"/>
+            <w:bookmarkStart w:id="2" w:name="rstudio_console_output"/>
+            <w:bookmarkEnd w:id="2"/>
+            <w:r>
+              <w:rPr>
+                <w:rFonts w:ascii="Courier New" w:hAnsi="Courier New" w:cs="Courier New"/>
+                <w:sz w:val="22"/>
+                <w:szCs w:val="22"/>
+              </w:rPr>
+              <w:t xml:space="preserve">         </w:t>
+            </w:r>
+            <w:r>
+              <w:rPr>
+                <w:rFonts w:ascii="Courier New" w:hAnsi="Courier New" w:cs="Courier New"/>
+                <w:b/>
+                <w:bCs/>
+                <w:sz w:val="22"/>
+                <w:szCs w:val="22"/>
+                <w:u w:val="single"/>
+              </w:rPr>
+              <w:t>Survived</w:t>
+            </w:r>
+          </w:p>
+          <w:p>
+            <w:pPr>
+              <w:pStyle w:val="PreformattedText"/>
+              <w:rPr>
+                <w:rFonts w:ascii="Courier New" w:hAnsi="Courier New" w:cs="Courier New"/>
+                <w:color w:val="000000"/>
+                <w:sz w:val="22"/>
+                <w:szCs w:val="22"/>
+              </w:rPr>
+            </w:pPr>
+            <w:bookmarkStart w:id="3" w:name="rstudio_console_output3"/>
             <w:bookmarkEnd w:id="3"/>
-            <w:r>
-              <w:rPr>
-                <w:rFonts w:ascii="Courier New" w:hAnsi="Courier New" w:cs="Courier New"/>
-                <w:sz w:val="22"/>
-                <w:szCs w:val="22"/>
-              </w:rPr>
-              <w:t xml:space="preserve">         </w:t>
-            </w:r>
-            <w:r>
-              <w:rPr>
-                <w:rFonts w:ascii="Courier New" w:hAnsi="Courier New" w:cs="Courier New"/>
-                <w:b/>
-                <w:bCs/>
-                <w:sz w:val="22"/>
-                <w:szCs w:val="22"/>
-                <w:u w:val="single"/>
-              </w:rPr>
-              <w:t>Survived</w:t>
-            </w:r>
-          </w:p>
-          <w:p>
-            <w:pPr>
-              <w:pStyle w:val="PreformattedText"/>
-              <w:rPr>
-                <w:rFonts w:ascii="Courier New" w:hAnsi="Courier New" w:cs="Courier New"/>
-                <w:color w:val="000000"/>
-                <w:sz w:val="22"/>
-                <w:szCs w:val="22"/>
-              </w:rPr>
-            </w:pPr>
-            <w:bookmarkStart w:id="4" w:name="rstudio_console_output3"/>
-            <w:bookmarkEnd w:id="4"/>
             <w:r>
               <w:rPr>
                 <w:rFonts w:ascii="Courier New" w:hAnsi="Courier New" w:cs="Courier New"/>
@@ -1591,7 +1545,17 @@
                 <w:szCs w:val="22"/>
               </w:rPr>
             </w:pPr>
-            <w:bookmarkStart w:id="5" w:name="rstudio_console_output1"/>
+            <w:bookmarkStart w:id="4" w:name="rstudio_console_output1"/>
+            <w:bookmarkEnd w:id="4"/>
+            <w:r>
+              <w:rPr>
+                <w:rFonts w:ascii="Courier New" w:hAnsi="Courier New" w:cs="Courier New"/>
+                <w:sz w:val="22"/>
+                <w:szCs w:val="22"/>
+              </w:rPr>
+              <w:t xml:space="preserve">  </w:t>
+            </w:r>
+            <w:bookmarkStart w:id="5" w:name="rstudio_console_output11"/>
             <w:bookmarkEnd w:id="5"/>
             <w:r>
               <w:rPr>
@@ -1599,107 +1563,97 @@
                 <w:sz w:val="22"/>
                 <w:szCs w:val="22"/>
               </w:rPr>
+              <w:t xml:space="preserve">       </w:t>
+            </w:r>
+            <w:r>
+              <w:rPr>
+                <w:rFonts w:ascii="Courier New" w:hAnsi="Courier New" w:cs="Courier New"/>
+                <w:b/>
+                <w:bCs/>
+                <w:sz w:val="22"/>
+                <w:szCs w:val="22"/>
+                <w:u w:val="single"/>
+              </w:rPr>
+              <w:t>Survived</w:t>
+            </w:r>
+          </w:p>
+          <w:p>
+            <w:pPr>
+              <w:pStyle w:val="PreformattedText"/>
+              <w:rPr>
+                <w:rFonts w:ascii="Courier New" w:hAnsi="Courier New" w:cs="Courier New"/>
+                <w:sz w:val="22"/>
+                <w:szCs w:val="22"/>
+              </w:rPr>
+            </w:pPr>
+            <w:r>
+              <w:rPr>
+                <w:rFonts w:ascii="Courier New" w:hAnsi="Courier New" w:cs="Courier New"/>
+                <w:sz w:val="22"/>
+                <w:szCs w:val="22"/>
+              </w:rPr>
               <w:t xml:space="preserve">  </w:t>
             </w:r>
-            <w:bookmarkStart w:id="6" w:name="rstudio_console_output11"/>
+            <w:r>
+              <w:rPr>
+                <w:rFonts w:ascii="Courier New" w:hAnsi="Courier New" w:cs="Courier New"/>
+                <w:b/>
+                <w:bCs/>
+                <w:sz w:val="22"/>
+                <w:szCs w:val="22"/>
+                <w:u w:val="single"/>
+              </w:rPr>
+              <w:t>Age</w:t>
+            </w:r>
+            <w:r>
+              <w:rPr>
+                <w:rFonts w:ascii="Courier New" w:hAnsi="Courier New" w:cs="Courier New"/>
+                <w:sz w:val="22"/>
+                <w:szCs w:val="22"/>
+              </w:rPr>
+              <w:t xml:space="preserve">     </w:t>
+            </w:r>
+            <w:r>
+              <w:rPr>
+                <w:rFonts w:ascii="Courier New" w:hAnsi="Courier New" w:cs="Courier New"/>
+                <w:b/>
+                <w:bCs/>
+                <w:sz w:val="22"/>
+                <w:szCs w:val="22"/>
+              </w:rPr>
+              <w:t>No</w:t>
+            </w:r>
+            <w:r>
+              <w:rPr>
+                <w:rFonts w:ascii="Courier New" w:hAnsi="Courier New" w:cs="Courier New"/>
+                <w:sz w:val="22"/>
+                <w:szCs w:val="22"/>
+              </w:rPr>
+              <w:t xml:space="preserve">  </w:t>
+            </w:r>
+            <w:r>
+              <w:rPr>
+                <w:rFonts w:ascii="Courier New" w:hAnsi="Courier New" w:cs="Courier New"/>
+                <w:b/>
+                <w:bCs/>
+                <w:sz w:val="22"/>
+                <w:szCs w:val="22"/>
+              </w:rPr>
+              <w:t>Yes</w:t>
+            </w:r>
+          </w:p>
+          <w:p>
+            <w:pPr>
+              <w:pStyle w:val="PreformattedText"/>
+              <w:rPr>
+                <w:rFonts w:ascii="Courier New" w:hAnsi="Courier New" w:cs="Courier New"/>
+                <w:color w:val="000000"/>
+                <w:sz w:val="22"/>
+                <w:szCs w:val="22"/>
+              </w:rPr>
+            </w:pPr>
+            <w:bookmarkStart w:id="6" w:name="rstudio_console_output6"/>
             <w:bookmarkEnd w:id="6"/>
-            <w:r>
-              <w:rPr>
-                <w:rFonts w:ascii="Courier New" w:hAnsi="Courier New" w:cs="Courier New"/>
-                <w:sz w:val="22"/>
-                <w:szCs w:val="22"/>
-              </w:rPr>
-              <w:t xml:space="preserve">       </w:t>
-            </w:r>
-            <w:r>
-              <w:rPr>
-                <w:rFonts w:ascii="Courier New" w:hAnsi="Courier New" w:cs="Courier New"/>
-                <w:b/>
-                <w:bCs/>
-                <w:sz w:val="22"/>
-                <w:szCs w:val="22"/>
-                <w:u w:val="single"/>
-              </w:rPr>
-              <w:t>Survived</w:t>
-            </w:r>
-          </w:p>
-          <w:p>
-            <w:pPr>
-              <w:pStyle w:val="PreformattedText"/>
-              <w:rPr>
-                <w:rFonts w:ascii="Courier New" w:hAnsi="Courier New" w:cs="Courier New"/>
-                <w:sz w:val="22"/>
-                <w:szCs w:val="22"/>
-              </w:rPr>
-            </w:pPr>
-            <w:r>
-              <w:rPr>
-                <w:rFonts w:ascii="Courier New" w:hAnsi="Courier New" w:cs="Courier New"/>
-                <w:sz w:val="22"/>
-                <w:szCs w:val="22"/>
-              </w:rPr>
-              <w:t xml:space="preserve">  </w:t>
-            </w:r>
-            <w:r>
-              <w:rPr>
-                <w:rFonts w:ascii="Courier New" w:hAnsi="Courier New" w:cs="Courier New"/>
-                <w:b/>
-                <w:bCs/>
-                <w:sz w:val="22"/>
-                <w:szCs w:val="22"/>
-                <w:u w:val="single"/>
-              </w:rPr>
-              <w:t>Age</w:t>
-            </w:r>
-            <w:r>
-              <w:rPr>
-                <w:rFonts w:ascii="Courier New" w:hAnsi="Courier New" w:cs="Courier New"/>
-                <w:sz w:val="22"/>
-                <w:szCs w:val="22"/>
-              </w:rPr>
-              <w:t xml:space="preserve">     </w:t>
-            </w:r>
-            <w:r>
-              <w:rPr>
-                <w:rFonts w:ascii="Courier New" w:hAnsi="Courier New" w:cs="Courier New"/>
-                <w:b/>
-                <w:bCs/>
-                <w:sz w:val="22"/>
-                <w:szCs w:val="22"/>
-              </w:rPr>
-              <w:t>No</w:t>
-            </w:r>
-            <w:r>
-              <w:rPr>
-                <w:rFonts w:ascii="Courier New" w:hAnsi="Courier New" w:cs="Courier New"/>
-                <w:sz w:val="22"/>
-                <w:szCs w:val="22"/>
-              </w:rPr>
-              <w:t xml:space="preserve">  </w:t>
-            </w:r>
-            <w:r>
-              <w:rPr>
-                <w:rFonts w:ascii="Courier New" w:hAnsi="Courier New" w:cs="Courier New"/>
-                <w:b/>
-                <w:bCs/>
-                <w:sz w:val="22"/>
-                <w:szCs w:val="22"/>
-              </w:rPr>
-              <w:t>Yes</w:t>
-            </w:r>
-          </w:p>
-          <w:p>
-            <w:pPr>
-              <w:pStyle w:val="PreformattedText"/>
-              <w:rPr>
-                <w:rFonts w:ascii="Courier New" w:hAnsi="Courier New" w:cs="Courier New"/>
-                <w:color w:val="000000"/>
-                <w:sz w:val="22"/>
-                <w:szCs w:val="22"/>
-              </w:rPr>
-            </w:pPr>
-            <w:bookmarkStart w:id="7" w:name="rstudio_console_output6"/>
-            <w:bookmarkEnd w:id="7"/>
             <w:r>
               <w:rPr>
                 <w:rFonts w:ascii="Courier New" w:hAnsi="Courier New" w:cs="Courier New"/>
@@ -2981,8 +2935,8 @@
                 <w:szCs w:val="22"/>
               </w:rPr>
             </w:pPr>
-            <w:bookmarkStart w:id="8" w:name="rstudio_console_output9"/>
-            <w:bookmarkEnd w:id="8"/>
+            <w:bookmarkStart w:id="7" w:name="rstudio_console_output9"/>
+            <w:bookmarkEnd w:id="7"/>
             <w:r>
               <w:rPr>
                 <w:rFonts w:ascii="Courier New" w:hAnsi="Courier New" w:cs="Courier New"/>
@@ -3082,112 +3036,112 @@
               </w:rPr>
               <w:t xml:space="preserve">  </w:t>
             </w:r>
-            <w:bookmarkStart w:id="9" w:name="rstudio_console_output15"/>
+            <w:bookmarkStart w:id="8" w:name="rstudio_console_output15"/>
+            <w:bookmarkEnd w:id="8"/>
+            <w:r>
+              <w:rPr>
+                <w:rFonts w:ascii="Courier New" w:hAnsi="Courier New" w:cs="Courier New"/>
+                <w:sz w:val="22"/>
+                <w:szCs w:val="22"/>
+              </w:rPr>
+              <w:t xml:space="preserve">          </w:t>
+            </w:r>
+            <w:r>
+              <w:rPr>
+                <w:rFonts w:ascii="Courier New" w:hAnsi="Courier New" w:cs="Courier New"/>
+                <w:b/>
+                <w:bCs/>
+                <w:sz w:val="22"/>
+                <w:szCs w:val="22"/>
+                <w:u w:val="single"/>
+              </w:rPr>
+              <w:t>Gender</w:t>
+            </w:r>
+          </w:p>
+          <w:p>
+            <w:pPr>
+              <w:pStyle w:val="PreformattedText"/>
+              <w:rPr>
+                <w:rFonts w:ascii="Courier New" w:hAnsi="Courier New" w:cs="Courier New"/>
+                <w:sz w:val="22"/>
+                <w:szCs w:val="22"/>
+              </w:rPr>
+            </w:pPr>
+            <w:r>
+              <w:rPr>
+                <w:rFonts w:ascii="Courier New" w:hAnsi="Courier New" w:cs="Courier New"/>
+                <w:sz w:val="22"/>
+                <w:szCs w:val="22"/>
+              </w:rPr>
+              <w:t xml:space="preserve">  </w:t>
+            </w:r>
+            <w:r>
+              <w:rPr>
+                <w:rFonts w:ascii="Courier New" w:hAnsi="Courier New" w:cs="Courier New"/>
+                <w:b/>
+                <w:bCs/>
+                <w:sz w:val="22"/>
+                <w:szCs w:val="22"/>
+                <w:u w:val="single"/>
+              </w:rPr>
+              <w:t>Age</w:t>
+            </w:r>
+            <w:r>
+              <w:rPr>
+                <w:rFonts w:ascii="Courier New" w:hAnsi="Courier New" w:cs="Courier New"/>
+                <w:sz w:val="22"/>
+                <w:szCs w:val="22"/>
+              </w:rPr>
+              <w:t xml:space="preserve">   </w:t>
+            </w:r>
+            <w:r>
+              <w:rPr>
+                <w:rFonts w:ascii="Courier New" w:hAnsi="Courier New" w:cs="Courier New"/>
+                <w:b/>
+                <w:bCs/>
+                <w:sz w:val="22"/>
+                <w:szCs w:val="22"/>
+              </w:rPr>
+              <w:t>Female</w:t>
+            </w:r>
+            <w:r>
+              <w:rPr>
+                <w:rFonts w:ascii="Courier New" w:hAnsi="Courier New" w:cs="Courier New"/>
+                <w:sz w:val="22"/>
+                <w:szCs w:val="22"/>
+              </w:rPr>
+              <w:t xml:space="preserve">  </w:t>
+            </w:r>
+            <w:r>
+              <w:rPr>
+                <w:rFonts w:ascii="Courier New" w:hAnsi="Courier New" w:cs="Courier New"/>
+                <w:b/>
+                <w:bCs/>
+                <w:sz w:val="22"/>
+                <w:szCs w:val="22"/>
+              </w:rPr>
+              <w:t>Male</w:t>
+            </w:r>
+          </w:p>
+          <w:p>
+            <w:pPr>
+              <w:pStyle w:val="PreformattedText"/>
+              <w:rPr>
+                <w:rFonts w:ascii="Courier New" w:hAnsi="Courier New" w:cs="Courier New"/>
+                <w:sz w:val="22"/>
+                <w:szCs w:val="22"/>
+              </w:rPr>
+            </w:pPr>
+            <w:r>
+              <w:rPr>
+                <w:rFonts w:ascii="Courier New" w:hAnsi="Courier New" w:cs="Courier New"/>
+                <w:sz w:val="22"/>
+                <w:szCs w:val="22"/>
+              </w:rPr>
+              <w:t xml:space="preserve"> </w:t>
+            </w:r>
+            <w:bookmarkStart w:id="9" w:name="rstudio_console_output18"/>
             <w:bookmarkEnd w:id="9"/>
-            <w:r>
-              <w:rPr>
-                <w:rFonts w:ascii="Courier New" w:hAnsi="Courier New" w:cs="Courier New"/>
-                <w:sz w:val="22"/>
-                <w:szCs w:val="22"/>
-              </w:rPr>
-              <w:t xml:space="preserve">          </w:t>
-            </w:r>
-            <w:r>
-              <w:rPr>
-                <w:rFonts w:ascii="Courier New" w:hAnsi="Courier New" w:cs="Courier New"/>
-                <w:b/>
-                <w:bCs/>
-                <w:sz w:val="22"/>
-                <w:szCs w:val="22"/>
-                <w:u w:val="single"/>
-              </w:rPr>
-              <w:t>Gender</w:t>
-            </w:r>
-          </w:p>
-          <w:p>
-            <w:pPr>
-              <w:pStyle w:val="PreformattedText"/>
-              <w:rPr>
-                <w:rFonts w:ascii="Courier New" w:hAnsi="Courier New" w:cs="Courier New"/>
-                <w:sz w:val="22"/>
-                <w:szCs w:val="22"/>
-              </w:rPr>
-            </w:pPr>
-            <w:r>
-              <w:rPr>
-                <w:rFonts w:ascii="Courier New" w:hAnsi="Courier New" w:cs="Courier New"/>
-                <w:sz w:val="22"/>
-                <w:szCs w:val="22"/>
-              </w:rPr>
-              <w:t xml:space="preserve">  </w:t>
-            </w:r>
-            <w:r>
-              <w:rPr>
-                <w:rFonts w:ascii="Courier New" w:hAnsi="Courier New" w:cs="Courier New"/>
-                <w:b/>
-                <w:bCs/>
-                <w:sz w:val="22"/>
-                <w:szCs w:val="22"/>
-                <w:u w:val="single"/>
-              </w:rPr>
-              <w:t>Age</w:t>
-            </w:r>
-            <w:r>
-              <w:rPr>
-                <w:rFonts w:ascii="Courier New" w:hAnsi="Courier New" w:cs="Courier New"/>
-                <w:sz w:val="22"/>
-                <w:szCs w:val="22"/>
-              </w:rPr>
-              <w:t xml:space="preserve">   </w:t>
-            </w:r>
-            <w:r>
-              <w:rPr>
-                <w:rFonts w:ascii="Courier New" w:hAnsi="Courier New" w:cs="Courier New"/>
-                <w:b/>
-                <w:bCs/>
-                <w:sz w:val="22"/>
-                <w:szCs w:val="22"/>
-              </w:rPr>
-              <w:t>Female</w:t>
-            </w:r>
-            <w:r>
-              <w:rPr>
-                <w:rFonts w:ascii="Courier New" w:hAnsi="Courier New" w:cs="Courier New"/>
-                <w:sz w:val="22"/>
-                <w:szCs w:val="22"/>
-              </w:rPr>
-              <w:t xml:space="preserve">  </w:t>
-            </w:r>
-            <w:r>
-              <w:rPr>
-                <w:rFonts w:ascii="Courier New" w:hAnsi="Courier New" w:cs="Courier New"/>
-                <w:b/>
-                <w:bCs/>
-                <w:sz w:val="22"/>
-                <w:szCs w:val="22"/>
-              </w:rPr>
-              <w:t>Male</w:t>
-            </w:r>
-          </w:p>
-          <w:p>
-            <w:pPr>
-              <w:pStyle w:val="PreformattedText"/>
-              <w:rPr>
-                <w:rFonts w:ascii="Courier New" w:hAnsi="Courier New" w:cs="Courier New"/>
-                <w:sz w:val="22"/>
-                <w:szCs w:val="22"/>
-              </w:rPr>
-            </w:pPr>
-            <w:r>
-              <w:rPr>
-                <w:rFonts w:ascii="Courier New" w:hAnsi="Courier New" w:cs="Courier New"/>
-                <w:sz w:val="22"/>
-                <w:szCs w:val="22"/>
-              </w:rPr>
-              <w:t xml:space="preserve"> </w:t>
-            </w:r>
-            <w:bookmarkStart w:id="10" w:name="rstudio_console_output18"/>
-            <w:bookmarkEnd w:id="10"/>
             <w:r>
               <w:rPr>
                 <w:rFonts w:ascii="Courier New" w:hAnsi="Courier New" w:cs="Courier New"/>
@@ -3386,8 +3340,8 @@
                 <w:szCs w:val="22"/>
               </w:rPr>
             </w:pPr>
-            <w:bookmarkStart w:id="11" w:name="rstudio_console_output10"/>
-            <w:bookmarkEnd w:id="11"/>
+            <w:bookmarkStart w:id="10" w:name="rstudio_console_output10"/>
+            <w:bookmarkEnd w:id="10"/>
             <w:r>
               <w:rPr>
                 <w:rFonts w:ascii="Courier New" w:hAnsi="Courier New" w:cs="Courier New"/>
@@ -3658,8 +3612,8 @@
                 <w:szCs w:val="22"/>
               </w:rPr>
             </w:pPr>
-            <w:bookmarkStart w:id="12" w:name="rstudio_console_output17"/>
-            <w:bookmarkEnd w:id="12"/>
+            <w:bookmarkStart w:id="11" w:name="rstudio_console_output17"/>
+            <w:bookmarkEnd w:id="11"/>
             <w:r>
               <w:rPr>
                 <w:rFonts w:ascii="Courier New" w:hAnsi="Courier New" w:cs="Courier New"/>
@@ -3892,8 +3846,8 @@
                 <w:szCs w:val="24"/>
               </w:rPr>
             </w:pPr>
-            <w:bookmarkStart w:id="13" w:name="rstudio_console_output19"/>
-            <w:bookmarkEnd w:id="13"/>
+            <w:bookmarkStart w:id="12" w:name="rstudio_console_output19"/>
+            <w:bookmarkEnd w:id="12"/>
             <w:r>
               <w:rPr>
                 <w:rFonts w:ascii="Arial" w:hAnsi="Arial" w:cs="Arial"/>
@@ -5789,7 +5743,7 @@
               </wp:inline>
             </w:drawing>
           </mc:Choice>
-          <mc:Fallback xmlns:w16se="http://schemas.microsoft.com/office/word/2015/wordml/symex" xmlns:cx1="http://schemas.microsoft.com/office/drawing/2015/9/8/chartex" xmlns:cx="http://schemas.microsoft.com/office/drawing/2014/chartex">
+          <mc:Fallback xmlns:cx="http://schemas.microsoft.com/office/drawing/2014/chartex" xmlns:cx1="http://schemas.microsoft.com/office/drawing/2015/9/8/chartex" xmlns:w16se="http://schemas.microsoft.com/office/word/2015/wordml/symex">
             <w:pict>
               <v:rect w14:anchorId="7E88F799" id="Rectangle 3" o:spid="_x0000_s1026" alt="http://rstudio.miamioh.edu/s/086d8d1d0201d8aebb6de/graphics/plot.png?width=598&amp;height=619&amp;randomizer=-1003356091" style="width:24pt;height:24pt;visibility:visible;mso-wrap-style:square;mso-left-percent:-10001;mso-top-percent:-10001;mso-position-horizontal:absolute;mso-position-horizontal-relative:char;mso-position-vertical:absolute;mso-position-vertical-relative:line;mso-left-percent:-10001;mso-top-percent:-10001;v-text-anchor:top" o:gfxdata="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" filled="f" stroked="f">
                 <o:lock v:ext="edit" aspectratio="t"/>
@@ -6176,13 +6130,53 @@
           <w:szCs w:val="32"/>
         </w:rPr>
       </w:pPr>
+      <w:hyperlink r:id="rId14" w:history="1">
+        <w:r>
+          <w:rPr>
+            <w:rStyle w:val="Hyperlink"/>
+            <w:rFonts w:ascii="Courier New" w:hAnsi="Courier New" w:cs="Courier New"/>
+            <w:sz w:val="32"/>
+            <w:szCs w:val="32"/>
+          </w:rPr>
+          <w:t>http://kmaurer.github.io/documents/Data-visua</w:t>
+        </w:r>
+        <w:bookmarkStart w:id="13" w:name="_GoBack"/>
+        <w:bookmarkEnd w:id="13"/>
+        <w:r>
+          <w:rPr>
+            <w:rStyle w:val="Hyperlink"/>
+            <w:rFonts w:ascii="Courier New" w:hAnsi="Courier New" w:cs="Courier New"/>
+            <w:sz w:val="32"/>
+            <w:szCs w:val="32"/>
+          </w:rPr>
+          <w:t>lization-</w:t>
+        </w:r>
+        <w:r>
+          <w:rPr>
+            <w:rStyle w:val="Hyperlink"/>
+            <w:rFonts w:ascii="Courier New" w:hAnsi="Courier New" w:cs="Courier New"/>
+            <w:sz w:val="32"/>
+            <w:szCs w:val="32"/>
+          </w:rPr>
+          <w:t>e</w:t>
+        </w:r>
+        <w:r>
+          <w:rPr>
+            <w:rStyle w:val="Hyperlink"/>
+            <w:rFonts w:ascii="Courier New" w:hAnsi="Courier New" w:cs="Courier New"/>
+            <w:sz w:val="32"/>
+            <w:szCs w:val="32"/>
+          </w:rPr>
+          <w:t>xploration.R</w:t>
+        </w:r>
+      </w:hyperlink>
       <w:r>
         <w:rPr>
           <w:rFonts w:ascii="Courier New" w:hAnsi="Courier New" w:cs="Courier New"/>
           <w:sz w:val="32"/>
           <w:szCs w:val="32"/>
         </w:rPr>
-        <w:t># Data-visualization-exploration-DEMO-04oct17.R</w:t>
+        <w:t xml:space="preserve"> </w:t>
       </w:r>
       <w:r>
         <w:rPr>
@@ -6202,13 +6196,22 @@
           <w:szCs w:val="40"/>
         </w:rPr>
       </w:pPr>
-      <w:r>
-        <w:rPr>
-          <w:rFonts w:ascii="Arial" w:hAnsi="Arial" w:cs="Arial"/>
-          <w:sz w:val="40"/>
-          <w:szCs w:val="40"/>
-        </w:rPr>
-        <w:lastRenderedPageBreak/>
+    </w:p>
+    <w:p>
+      <w:pPr>
+        <w:pStyle w:val="Standard"/>
+        <w:rPr>
+          <w:rFonts w:ascii="Arial" w:hAnsi="Arial" w:cs="Arial"/>
+          <w:sz w:val="40"/>
+          <w:szCs w:val="40"/>
+        </w:rPr>
+      </w:pPr>
+      <w:r>
+        <w:rPr>
+          <w:rFonts w:ascii="Arial" w:hAnsi="Arial" w:cs="Arial"/>
+          <w:sz w:val="40"/>
+          <w:szCs w:val="40"/>
+        </w:rPr>
         <w:t>Studying at Miami University</w:t>
       </w:r>
     </w:p>
@@ -6247,7 +6250,7 @@
         </w:rPr>
         <w:t>Math &amp; Stat Degrees (</w:t>
       </w:r>
-      <w:hyperlink r:id="rId14" w:history="1">
+      <w:hyperlink r:id="rId15" w:history="1">
         <w:r>
           <w:rPr>
             <w:rStyle w:val="Hyperlink"/>
@@ -6268,7 +6271,7 @@
         </w:rPr>
         <w:t xml:space="preserve">, </w:t>
       </w:r>
-      <w:hyperlink r:id="rId15" w:history="1">
+      <w:hyperlink r:id="rId16" w:history="1">
         <w:r>
           <w:rPr>
             <w:rStyle w:val="Hyperlink"/>
@@ -6372,7 +6375,7 @@
           <w:szCs w:val="28"/>
         </w:rPr>
       </w:pPr>
-      <w:hyperlink r:id="rId16" w:history="1">
+      <w:hyperlink r:id="rId17" w:history="1">
         <w:r>
           <w:rPr>
             <w:rStyle w:val="Hyperlink"/>
@@ -6423,7 +6426,7 @@
           <w:szCs w:val="28"/>
         </w:rPr>
       </w:pPr>
-      <w:hyperlink r:id="rId17" w:history="1">
+      <w:hyperlink r:id="rId18" w:history="1">
         <w:r>
           <w:rPr>
             <w:rStyle w:val="Hyperlink"/>
@@ -6483,7 +6486,7 @@
           <w:szCs w:val="28"/>
         </w:rPr>
       </w:pPr>
-      <w:hyperlink r:id="rId18" w:history="1">
+      <w:hyperlink r:id="rId19" w:history="1">
         <w:r>
           <w:rPr>
             <w:rStyle w:val="Hyperlink"/>
@@ -6565,7 +6568,7 @@
           <w:szCs w:val="28"/>
         </w:rPr>
       </w:pPr>
-      <w:hyperlink r:id="rId19" w:history="1">
+      <w:hyperlink r:id="rId20" w:history="1">
         <w:r>
           <w:rPr>
             <w:rStyle w:val="Hyperlink"/>
@@ -6699,7 +6702,7 @@
       </w:r>
     </w:p>
     <w:sectPr>
-      <w:footerReference w:type="default" r:id="rId20"/>
+      <w:footerReference w:type="default" r:id="rId21"/>
       <w:pgSz w:w="12240" w:h="15840"/>
       <w:pgMar w:top="1134" w:right="1134" w:bottom="1134" w:left="1134" w:header="720" w:footer="720" w:gutter="0"/>
       <w:cols w:space="720"/>

</xml_diff>